<commit_message>
Commit 40: modified abstract again
</commit_message>
<xml_diff>
--- a/Abstract.docx
+++ b/Abstract.docx
@@ -51,7 +51,36 @@
           <w:shd w:val="clear" w:color="auto" w:fill="FFFFFF"/>
           <w:lang w:val="en-GB"/>
         </w:rPr>
-        <w:t xml:space="preserve">divergent phenotypes is often thought to be </w:t>
+        <w:t>divergent phenotypes</w:t>
+      </w:r>
+      <w:ins w:id="0" w:author="Ginot, Samuel" w:date="2023-11-03T10:45:00Z">
+        <w:r>
+          <w:rPr>
+            <w:rFonts w:ascii="Calibri" w:hAnsi="Calibri" w:cs="Calibri"/>
+            <w:color w:val="222222"/>
+            <w:shd w:val="clear" w:color="auto" w:fill="FFFFFF"/>
+            <w:lang w:val="en-GB"/>
+          </w:rPr>
+          <w:t xml:space="preserve"> </w:t>
+        </w:r>
+        <w:r>
+          <w:rPr>
+            <w:rFonts w:ascii="Calibri" w:hAnsi="Calibri" w:cs="Calibri"/>
+            <w:color w:val="222222"/>
+            <w:shd w:val="clear" w:color="auto" w:fill="FFFFFF"/>
+            <w:lang w:val="en-GB"/>
+          </w:rPr>
+          <w:t>between structures</w:t>
+        </w:r>
+      </w:ins>
+      <w:r>
+        <w:rPr>
+          <w:rFonts w:ascii="Calibri" w:hAnsi="Calibri" w:cs="Calibri"/>
+          <w:color w:val="222222"/>
+          <w:shd w:val="clear" w:color="auto" w:fill="FFFFFF"/>
+          <w:lang w:val="en-GB"/>
+        </w:rPr>
+        <w:t xml:space="preserve"> is often thought to be </w:t>
       </w:r>
       <w:r>
         <w:rPr>
@@ -69,7 +98,7 @@
           <w:shd w:val="clear" w:color="auto" w:fill="FFFFFF"/>
           <w:lang w:val="en-GB"/>
         </w:rPr>
-        <w:t xml:space="preserve"> by modularity between structures, but this has rarely been studied in the context of</w:t>
+        <w:t xml:space="preserve"> by modularity, but this has rarely been studied in the context of</w:t>
       </w:r>
       <w:r>
         <w:rPr>
@@ -89,7 +118,7 @@
         </w:rPr>
         <w:t>left-right differences. Here, we provide an empirical example, using geometric morphometrics</w:t>
       </w:r>
-      <w:ins w:id="0" w:author="Ginot, Samuel" w:date="2023-11-02T10:15:00Z">
+      <w:ins w:id="1" w:author="Ginot, Samuel" w:date="2023-11-02T10:15:00Z">
         <w:r>
           <w:rPr>
             <w:rFonts w:ascii="Calibri" w:hAnsi="Calibri" w:cs="Calibri"/>
@@ -100,7 +129,7 @@
           <w:t xml:space="preserve"> </w:t>
         </w:r>
       </w:ins>
-      <w:ins w:id="1" w:author="Ginot, Samuel" w:date="2023-11-02T10:14:00Z">
+      <w:ins w:id="2" w:author="Ginot, Samuel" w:date="2023-11-02T10:14:00Z">
         <w:r>
           <w:rPr>
             <w:rFonts w:ascii="Calibri" w:hAnsi="Calibri" w:cs="Calibri"/>
@@ -129,7 +158,7 @@
         </w:rPr>
         <w:t xml:space="preserve">patterns of asymmetry and </w:t>
       </w:r>
-      <w:ins w:id="2" w:author="Ginot, Samuel" w:date="2023-11-02T15:17:00Z">
+      <w:ins w:id="3" w:author="Ginot, Samuel" w:date="2023-11-02T15:17:00Z">
         <w:r>
           <w:rPr>
             <w:rFonts w:ascii="Calibri" w:hAnsi="Calibri" w:cs="Calibri"/>
@@ -140,7 +169,7 @@
           <w:t>varia</w:t>
         </w:r>
       </w:ins>
-      <w:ins w:id="3" w:author="Ginot, Samuel" w:date="2023-11-02T15:18:00Z">
+      <w:ins w:id="4" w:author="Ginot, Samuel" w:date="2023-11-02T15:18:00Z">
         <w:r>
           <w:rPr>
             <w:rFonts w:ascii="Calibri" w:hAnsi="Calibri" w:cs="Calibri"/>
@@ -160,7 +189,7 @@
         </w:rPr>
         <w:t xml:space="preserve">modularity </w:t>
       </w:r>
-      <w:ins w:id="4" w:author="Ginot, Samuel" w:date="2023-11-02T15:18:00Z">
+      <w:ins w:id="5" w:author="Ginot, Samuel" w:date="2023-11-02T15:18:00Z">
         <w:r>
           <w:rPr>
             <w:rFonts w:ascii="Calibri" w:hAnsi="Calibri" w:cs="Calibri"/>
@@ -236,7 +265,7 @@
         </w:rPr>
         <w:t>mandibles.</w:t>
       </w:r>
-      <w:ins w:id="5" w:author="xxx" w:date="2023-11-01T10:03:00Z">
+      <w:ins w:id="6" w:author="xxx" w:date="2023-11-01T10:03:00Z">
         <w:r>
           <w:rPr>
             <w:rFonts w:ascii="Calibri" w:hAnsi="Calibri" w:cs="Calibri"/>
@@ -256,7 +285,7 @@
         </w:rPr>
         <w:t xml:space="preserve">Our </w:t>
       </w:r>
-      <w:ins w:id="6" w:author="xxx" w:date="2023-11-01T10:02:00Z">
+      <w:ins w:id="7" w:author="xxx" w:date="2023-11-01T10:02:00Z">
         <w:r>
           <w:rPr>
             <w:rFonts w:ascii="Calibri" w:hAnsi="Calibri" w:cs="Calibri"/>
@@ -276,7 +305,7 @@
         </w:rPr>
         <w:t>data confirms the presence of conspicuous directional asymmetry in the mandibles</w:t>
       </w:r>
-      <w:ins w:id="7" w:author="xxx" w:date="2023-11-01T09:56:00Z">
+      <w:ins w:id="8" w:author="xxx" w:date="2023-11-01T09:56:00Z">
         <w:r>
           <w:rPr>
             <w:rFonts w:ascii="Calibri" w:hAnsi="Calibri" w:cs="Calibri"/>
@@ -296,7 +325,7 @@
         </w:rPr>
         <w:t xml:space="preserve"> and surrounding structures, but not in the dorsal half of the head, which carries sensory structures. </w:t>
       </w:r>
-      <w:ins w:id="8" w:author="xxx" w:date="2023-11-01T10:03:00Z">
+      <w:ins w:id="9" w:author="xxx" w:date="2023-11-01T10:03:00Z">
         <w:r>
           <w:rPr>
             <w:rFonts w:ascii="Calibri" w:hAnsi="Calibri" w:cs="Calibri"/>
@@ -307,7 +336,7 @@
           <w:t xml:space="preserve">The </w:t>
         </w:r>
       </w:ins>
-      <w:ins w:id="9" w:author="Ginot, Samuel" w:date="2023-11-02T11:06:00Z">
+      <w:ins w:id="10" w:author="Ginot, Samuel" w:date="2023-11-02T11:06:00Z">
         <w:r>
           <w:rPr>
             <w:rFonts w:ascii="Calibri" w:hAnsi="Calibri" w:cs="Calibri"/>
@@ -318,7 +347,7 @@
           <w:t>strongest</w:t>
         </w:r>
       </w:ins>
-      <w:ins w:id="10" w:author="xxx" w:date="2023-11-01T10:03:00Z">
+      <w:ins w:id="11" w:author="xxx" w:date="2023-11-01T10:03:00Z">
         <w:r>
           <w:rPr>
             <w:rFonts w:ascii="Calibri" w:hAnsi="Calibri" w:cs="Calibri"/>
@@ -338,7 +367,7 @@
         </w:rPr>
         <w:t>modularity</w:t>
       </w:r>
-      <w:ins w:id="11" w:author="Ginot, Samuel" w:date="2023-11-02T11:18:00Z">
+      <w:ins w:id="12" w:author="Ginot, Samuel" w:date="2023-11-02T11:18:00Z">
         <w:r>
           <w:rPr>
             <w:rFonts w:ascii="Calibri" w:hAnsi="Calibri" w:cs="Calibri"/>
@@ -349,7 +378,7 @@
           <w:t xml:space="preserve"> signal</w:t>
         </w:r>
       </w:ins>
-      <w:ins w:id="12" w:author="Ginot, Samuel" w:date="2023-11-02T11:17:00Z">
+      <w:ins w:id="13" w:author="Ginot, Samuel" w:date="2023-11-02T11:17:00Z">
         <w:r>
           <w:rPr>
             <w:rFonts w:ascii="Calibri" w:hAnsi="Calibri" w:cs="Calibri"/>
@@ -360,7 +389,7 @@
           <w:t xml:space="preserve"> (</w:t>
         </w:r>
       </w:ins>
-      <w:ins w:id="13" w:author="Ginot, Samuel" w:date="2023-11-02T15:16:00Z">
+      <w:ins w:id="14" w:author="Ginot, Samuel" w:date="2023-11-02T15:16:00Z">
         <w:r>
           <w:rPr>
             <w:rFonts w:ascii="Calibri" w:hAnsi="Calibri" w:cs="Calibri"/>
@@ -371,7 +400,7 @@
           <w:t>i.e.,</w:t>
         </w:r>
       </w:ins>
-      <w:ins w:id="14" w:author="Ginot, Samuel" w:date="2023-11-02T11:17:00Z">
+      <w:ins w:id="15" w:author="Ginot, Samuel" w:date="2023-11-02T11:17:00Z">
         <w:r>
           <w:rPr>
             <w:rFonts w:ascii="Calibri" w:hAnsi="Calibri" w:cs="Calibri"/>
@@ -382,7 +411,7 @@
           <w:t xml:space="preserve"> the weake</w:t>
         </w:r>
       </w:ins>
-      <w:ins w:id="15" w:author="Ginot, Samuel" w:date="2023-11-02T11:18:00Z">
+      <w:ins w:id="16" w:author="Ginot, Samuel" w:date="2023-11-02T11:18:00Z">
         <w:r>
           <w:rPr>
             <w:rFonts w:ascii="Calibri" w:hAnsi="Calibri" w:cs="Calibri"/>
@@ -402,7 +431,7 @@
         </w:rPr>
         <w:t xml:space="preserve"> is found between </w:t>
       </w:r>
-      <w:ins w:id="16" w:author="xxx" w:date="2023-11-01T09:57:00Z">
+      <w:ins w:id="17" w:author="xxx" w:date="2023-11-01T09:57:00Z">
         <w:r>
           <w:rPr>
             <w:rFonts w:ascii="Calibri" w:hAnsi="Calibri" w:cs="Calibri"/>
@@ -449,7 +478,7 @@
         </w:rPr>
         <w:t xml:space="preserve"> and the rest of the head, which </w:t>
       </w:r>
-      <w:ins w:id="17" w:author="xxx" w:date="2023-11-01T09:57:00Z">
+      <w:ins w:id="18" w:author="xxx" w:date="2023-11-01T09:57:00Z">
         <w:r>
           <w:rPr>
             <w:rFonts w:ascii="Calibri" w:hAnsi="Calibri" w:cs="Calibri"/>
@@ -469,7 +498,7 @@
         </w:rPr>
         <w:t xml:space="preserve"> explained by</w:t>
       </w:r>
-      <w:ins w:id="18" w:author="Ginot, Samuel" w:date="2023-11-02T15:17:00Z">
+      <w:ins w:id="19" w:author="Ginot, Samuel" w:date="2023-11-02T15:17:00Z">
         <w:r>
           <w:rPr>
             <w:rFonts w:ascii="Calibri" w:hAnsi="Calibri" w:cs="Calibri"/>
@@ -489,7 +518,7 @@
         </w:rPr>
         <w:t xml:space="preserve"> </w:t>
       </w:r>
-      <w:commentRangeStart w:id="19"/>
+      <w:commentRangeStart w:id="20"/>
       <w:r>
         <w:rPr>
           <w:rFonts w:ascii="Calibri" w:hAnsi="Calibri" w:cs="Calibri"/>
@@ -499,7 +528,7 @@
         </w:rPr>
         <w:t>functional</w:t>
       </w:r>
-      <w:ins w:id="20" w:author="Ginot, Samuel" w:date="2023-11-02T11:05:00Z">
+      <w:ins w:id="21" w:author="Ginot, Samuel" w:date="2023-11-02T11:05:00Z">
         <w:r>
           <w:rPr>
             <w:rFonts w:ascii="Calibri" w:hAnsi="Calibri" w:cs="Calibri"/>
@@ -510,7 +539,7 @@
           <w:t xml:space="preserve"> (feeding </w:t>
         </w:r>
       </w:ins>
-      <w:ins w:id="21" w:author="Ginot, Samuel" w:date="2023-11-02T11:06:00Z">
+      <w:ins w:id="22" w:author="Ginot, Samuel" w:date="2023-11-02T11:06:00Z">
         <w:r>
           <w:rPr>
             <w:rFonts w:ascii="Calibri" w:hAnsi="Calibri" w:cs="Calibri"/>
@@ -530,29 +559,40 @@
         </w:rPr>
         <w:t xml:space="preserve"> and developmental</w:t>
       </w:r>
-      <w:ins w:id="22" w:author="Ginot, Samuel" w:date="2023-11-02T11:06:00Z">
-        <w:r>
-          <w:rPr>
-            <w:rFonts w:ascii="Calibri" w:hAnsi="Calibri" w:cs="Calibri"/>
-            <w:color w:val="222222"/>
-            <w:shd w:val="clear" w:color="auto" w:fill="FFFFFF"/>
-            <w:lang w:val="en-GB"/>
-          </w:rPr>
-          <w:t xml:space="preserve"> (different embryological origin</w:t>
-        </w:r>
-      </w:ins>
-      <w:ins w:id="23" w:author="Ginot, Samuel" w:date="2023-11-02T11:16:00Z">
-        <w:r>
-          <w:rPr>
-            <w:rFonts w:ascii="Calibri" w:hAnsi="Calibri" w:cs="Calibri"/>
-            <w:color w:val="222222"/>
-            <w:shd w:val="clear" w:color="auto" w:fill="FFFFFF"/>
-            <w:lang w:val="en-GB"/>
-          </w:rPr>
-          <w:t>s</w:t>
-        </w:r>
-      </w:ins>
-      <w:ins w:id="24" w:author="Ginot, Samuel" w:date="2023-11-02T11:06:00Z">
+      <w:ins w:id="23" w:author="Ginot, Samuel" w:date="2023-11-02T11:06:00Z">
+        <w:r>
+          <w:rPr>
+            <w:rFonts w:ascii="Calibri" w:hAnsi="Calibri" w:cs="Calibri"/>
+            <w:color w:val="222222"/>
+            <w:shd w:val="clear" w:color="auto" w:fill="FFFFFF"/>
+            <w:lang w:val="en-GB"/>
+          </w:rPr>
+          <w:t xml:space="preserve"> (different </w:t>
+        </w:r>
+      </w:ins>
+      <w:ins w:id="24" w:author="Ginot, Samuel" w:date="2023-11-03T10:31:00Z">
+        <w:r>
+          <w:rPr>
+            <w:rFonts w:ascii="Calibri" w:hAnsi="Calibri" w:cs="Calibri"/>
+            <w:color w:val="222222"/>
+            <w:shd w:val="clear" w:color="auto" w:fill="FFFFFF"/>
+            <w:lang w:val="en-GB"/>
+          </w:rPr>
+          <w:t xml:space="preserve">ontogenetic </w:t>
+        </w:r>
+      </w:ins>
+      <w:ins w:id="25" w:author="Ginot, Samuel" w:date="2023-11-03T10:50:00Z">
+        <w:r>
+          <w:rPr>
+            <w:rFonts w:ascii="Calibri" w:hAnsi="Calibri" w:cs="Calibri"/>
+            <w:color w:val="222222"/>
+            <w:shd w:val="clear" w:color="auto" w:fill="FFFFFF"/>
+            <w:lang w:val="en-GB"/>
+          </w:rPr>
+          <w:t>origins</w:t>
+        </w:r>
+      </w:ins>
+      <w:ins w:id="26" w:author="Ginot, Samuel" w:date="2023-11-02T11:06:00Z">
         <w:r>
           <w:rPr>
             <w:rFonts w:ascii="Calibri" w:hAnsi="Calibri" w:cs="Calibri"/>
@@ -572,12 +612,12 @@
         </w:rPr>
         <w:t xml:space="preserve"> modularity. </w:t>
       </w:r>
-      <w:commentRangeEnd w:id="19"/>
+      <w:commentRangeEnd w:id="20"/>
       <w:r>
         <w:rPr>
           <w:rStyle w:val="CommentReference"/>
         </w:rPr>
-        <w:commentReference w:id="19"/>
+        <w:commentReference w:id="20"/>
       </w:r>
       <w:r>
         <w:rPr>
@@ -588,7 +628,7 @@
         </w:rPr>
         <w:t xml:space="preserve">Left and right mandibles also show significant, albeit weaker, variational modularity. </w:t>
       </w:r>
-      <w:ins w:id="25" w:author="xxx" w:date="2023-11-01T09:58:00Z">
+      <w:ins w:id="27" w:author="xxx" w:date="2023-11-01T09:58:00Z">
         <w:r>
           <w:rPr>
             <w:rFonts w:ascii="Calibri" w:hAnsi="Calibri" w:cs="Calibri"/>
@@ -608,7 +648,7 @@
         </w:rPr>
         <w:t xml:space="preserve">his </w:t>
       </w:r>
-      <w:ins w:id="26" w:author="Ginot, Samuel" w:date="2023-11-02T11:19:00Z">
+      <w:ins w:id="28" w:author="Ginot, Samuel" w:date="2023-11-02T11:19:00Z">
         <w:r>
           <w:rPr>
             <w:rFonts w:ascii="Calibri" w:hAnsi="Calibri" w:cs="Calibri"/>
@@ -619,7 +659,7 @@
           <w:t>supports</w:t>
         </w:r>
       </w:ins>
-      <w:ins w:id="27" w:author="Ginot, Samuel" w:date="2023-11-02T15:10:00Z">
+      <w:ins w:id="29" w:author="Ginot, Samuel" w:date="2023-11-02T15:10:00Z">
         <w:r>
           <w:rPr>
             <w:rFonts w:ascii="Calibri" w:hAnsi="Calibri" w:cs="Calibri"/>
@@ -630,15 +670,37 @@
           <w:t xml:space="preserve"> the idea</w:t>
         </w:r>
       </w:ins>
-      <w:ins w:id="28" w:author="Ginot, Samuel" w:date="2023-11-02T11:09:00Z">
-        <w:r>
-          <w:rPr>
-            <w:rFonts w:ascii="Calibri" w:hAnsi="Calibri" w:cs="Calibri"/>
-            <w:color w:val="222222"/>
-            <w:shd w:val="clear" w:color="auto" w:fill="FFFFFF"/>
-            <w:lang w:val="en-GB"/>
-          </w:rPr>
-          <w:t xml:space="preserve"> that </w:t>
+      <w:ins w:id="30" w:author="Ginot, Samuel" w:date="2023-11-02T11:09:00Z">
+        <w:r>
+          <w:rPr>
+            <w:rFonts w:ascii="Calibri" w:hAnsi="Calibri" w:cs="Calibri"/>
+            <w:color w:val="222222"/>
+            <w:shd w:val="clear" w:color="auto" w:fill="FFFFFF"/>
+            <w:lang w:val="en-GB"/>
+          </w:rPr>
+          <w:t xml:space="preserve"> that</w:t>
+        </w:r>
+      </w:ins>
+      <w:ins w:id="31" w:author="Ginot, Samuel" w:date="2023-11-03T10:51:00Z">
+        <w:r>
+          <w:rPr>
+            <w:rFonts w:ascii="Calibri" w:hAnsi="Calibri" w:cs="Calibri"/>
+            <w:color w:val="222222"/>
+            <w:shd w:val="clear" w:color="auto" w:fill="FFFFFF"/>
+            <w:lang w:val="en-GB"/>
+          </w:rPr>
+          <w:t xml:space="preserve"> developmental</w:t>
+        </w:r>
+      </w:ins>
+      <w:ins w:id="32" w:author="Ginot, Samuel" w:date="2023-11-02T11:09:00Z">
+        <w:r>
+          <w:rPr>
+            <w:rFonts w:ascii="Calibri" w:hAnsi="Calibri" w:cs="Calibri"/>
+            <w:color w:val="222222"/>
+            <w:shd w:val="clear" w:color="auto" w:fill="FFFFFF"/>
+            <w:lang w:val="en-GB"/>
+          </w:rPr>
+          <w:t xml:space="preserve"> </w:t>
         </w:r>
       </w:ins>
       <w:r>
@@ -650,7 +712,7 @@
         </w:rPr>
         <w:t xml:space="preserve">modularity may </w:t>
       </w:r>
-      <w:ins w:id="29" w:author="Ginot, Samuel" w:date="2023-11-02T11:09:00Z">
+      <w:ins w:id="33" w:author="Ginot, Samuel" w:date="2023-11-02T11:09:00Z">
         <w:r>
           <w:rPr>
             <w:rFonts w:ascii="Calibri" w:hAnsi="Calibri" w:cs="Calibri"/>
@@ -670,7 +732,7 @@
         </w:rPr>
         <w:t xml:space="preserve"> </w:t>
       </w:r>
-      <w:ins w:id="30" w:author="Ginot, Samuel" w:date="2023-11-02T11:11:00Z">
+      <w:ins w:id="34" w:author="Ginot, Samuel" w:date="2023-11-02T11:11:00Z">
         <w:r>
           <w:rPr>
             <w:rFonts w:ascii="Calibri" w:hAnsi="Calibri" w:cs="Calibri"/>
@@ -699,7 +761,7 @@
         </w:rPr>
         <w:t>shapes of left and right mandibles</w:t>
       </w:r>
-      <w:ins w:id="31" w:author="Ginot, Samuel" w:date="2023-11-02T11:09:00Z">
+      <w:ins w:id="35" w:author="Ginot, Samuel" w:date="2023-11-02T11:09:00Z">
         <w:r>
           <w:rPr>
             <w:rFonts w:ascii="Calibri" w:hAnsi="Calibri" w:cs="Calibri"/>
@@ -710,15 +772,15 @@
           <w:t xml:space="preserve"> to </w:t>
         </w:r>
       </w:ins>
-      <w:ins w:id="32" w:author="Ginot, Samuel" w:date="2023-11-02T11:11:00Z">
-        <w:r>
-          <w:rPr>
-            <w:rFonts w:ascii="Calibri" w:hAnsi="Calibri" w:cs="Calibri"/>
-            <w:color w:val="222222"/>
-            <w:shd w:val="clear" w:color="auto" w:fill="FFFFFF"/>
-            <w:lang w:val="en-GB"/>
-          </w:rPr>
-          <w:t>develop</w:t>
+      <w:ins w:id="36" w:author="Ginot, Samuel" w:date="2023-11-03T10:51:00Z">
+        <w:r>
+          <w:rPr>
+            <w:rFonts w:ascii="Calibri" w:hAnsi="Calibri" w:cs="Calibri"/>
+            <w:color w:val="222222"/>
+            <w:shd w:val="clear" w:color="auto" w:fill="FFFFFF"/>
+            <w:lang w:val="en-GB"/>
+          </w:rPr>
+          <w:t>arise</w:t>
         </w:r>
       </w:ins>
       <w:r>
@@ -730,18 +792,18 @@
         </w:rPr>
         <w:t xml:space="preserve">, </w:t>
       </w:r>
-      <w:ins w:id="33" w:author="Ginot, Samuel" w:date="2023-11-02T11:10:00Z">
-        <w:r>
-          <w:rPr>
-            <w:rFonts w:ascii="Calibri" w:hAnsi="Calibri" w:cs="Calibri"/>
-            <w:color w:val="222222"/>
-            <w:shd w:val="clear" w:color="auto" w:fill="FFFFFF"/>
-            <w:lang w:val="en-GB"/>
-          </w:rPr>
-          <w:t>despite being</w:t>
-        </w:r>
-      </w:ins>
-      <w:ins w:id="34" w:author="xxx" w:date="2023-11-01T09:58:00Z">
+      <w:ins w:id="37" w:author="Ginot, Samuel" w:date="2023-11-03T10:51:00Z">
+        <w:r>
+          <w:rPr>
+            <w:rFonts w:ascii="Calibri" w:hAnsi="Calibri" w:cs="Calibri"/>
+            <w:color w:val="222222"/>
+            <w:shd w:val="clear" w:color="auto" w:fill="FFFFFF"/>
+            <w:lang w:val="en-GB"/>
+          </w:rPr>
+          <w:t>while</w:t>
+        </w:r>
+      </w:ins>
+      <w:ins w:id="38" w:author="Ginot, Samuel" w:date="2023-11-02T11:10:00Z">
         <w:r>
           <w:rPr>
             <w:rFonts w:ascii="Calibri" w:hAnsi="Calibri" w:cs="Calibri"/>
@@ -752,16 +814,18 @@
           <w:t xml:space="preserve"> </w:t>
         </w:r>
       </w:ins>
-      <w:ins w:id="35" w:author="Ginot, Samuel" w:date="2023-11-02T11:19:00Z">
-        <w:r>
-          <w:rPr>
-            <w:rFonts w:ascii="Calibri" w:hAnsi="Calibri" w:cs="Calibri"/>
-            <w:color w:val="222222"/>
-            <w:shd w:val="clear" w:color="auto" w:fill="FFFFFF"/>
-            <w:lang w:val="en-GB"/>
-          </w:rPr>
-          <w:t>constrained</w:t>
-        </w:r>
+      <w:ins w:id="39" w:author="Ginot, Samuel" w:date="2023-11-03T10:52:00Z">
+        <w:r>
+          <w:rPr>
+            <w:rFonts w:ascii="Calibri" w:hAnsi="Calibri" w:cs="Calibri"/>
+            <w:color w:val="222222"/>
+            <w:shd w:val="clear" w:color="auto" w:fill="FFFFFF"/>
+            <w:lang w:val="en-GB"/>
+          </w:rPr>
+          <w:t>remaining</w:t>
+        </w:r>
+      </w:ins>
+      <w:ins w:id="40" w:author="xxx" w:date="2023-11-01T09:58:00Z">
         <w:r>
           <w:rPr>
             <w:rFonts w:ascii="Calibri" w:hAnsi="Calibri" w:cs="Calibri"/>
@@ -772,27 +836,60 @@
           <w:t xml:space="preserve"> </w:t>
         </w:r>
       </w:ins>
-      <w:r>
-        <w:rPr>
-          <w:rFonts w:ascii="Calibri" w:hAnsi="Calibri" w:cs="Calibri"/>
-          <w:color w:val="222222"/>
-          <w:shd w:val="clear" w:color="auto" w:fill="FFFFFF"/>
-          <w:lang w:val="en-GB"/>
-        </w:rPr>
-        <w:t>by</w:t>
-      </w:r>
-      <w:ins w:id="36" w:author="xxx" w:date="2023-11-01T09:59:00Z">
-        <w:r>
-          <w:rPr>
-            <w:rFonts w:ascii="Calibri" w:hAnsi="Calibri" w:cs="Calibri"/>
-            <w:color w:val="222222"/>
-            <w:shd w:val="clear" w:color="auto" w:fill="FFFFFF"/>
-            <w:lang w:val="en-GB"/>
-          </w:rPr>
-          <w:t xml:space="preserve"> the </w:t>
-        </w:r>
-      </w:ins>
-      <w:ins w:id="37" w:author="Ginot, Samuel" w:date="2023-11-02T11:10:00Z">
+      <w:ins w:id="41" w:author="Ginot, Samuel" w:date="2023-11-03T10:51:00Z">
+        <w:r>
+          <w:rPr>
+            <w:rFonts w:ascii="Calibri" w:hAnsi="Calibri" w:cs="Calibri"/>
+            <w:color w:val="222222"/>
+            <w:shd w:val="clear" w:color="auto" w:fill="FFFFFF"/>
+            <w:lang w:val="en-GB"/>
+          </w:rPr>
+          <w:t>integrated</w:t>
+        </w:r>
+      </w:ins>
+      <w:ins w:id="42" w:author="Ginot, Samuel" w:date="2023-11-02T11:19:00Z">
+        <w:r>
+          <w:rPr>
+            <w:rFonts w:ascii="Calibri" w:hAnsi="Calibri" w:cs="Calibri"/>
+            <w:color w:val="222222"/>
+            <w:shd w:val="clear" w:color="auto" w:fill="FFFFFF"/>
+            <w:lang w:val="en-GB"/>
+          </w:rPr>
+          <w:t xml:space="preserve"> </w:t>
+        </w:r>
+      </w:ins>
+      <w:ins w:id="43" w:author="Ginot, Samuel" w:date="2023-11-03T10:51:00Z">
+        <w:r>
+          <w:rPr>
+            <w:rFonts w:ascii="Calibri" w:hAnsi="Calibri" w:cs="Calibri"/>
+            <w:color w:val="222222"/>
+            <w:shd w:val="clear" w:color="auto" w:fill="FFFFFF"/>
+            <w:lang w:val="en-GB"/>
+          </w:rPr>
+          <w:t>to achieve</w:t>
+        </w:r>
+        <w:r>
+          <w:rPr>
+            <w:rFonts w:ascii="Calibri" w:hAnsi="Calibri" w:cs="Calibri"/>
+            <w:color w:val="222222"/>
+            <w:shd w:val="clear" w:color="auto" w:fill="FFFFFF"/>
+            <w:lang w:val="en-GB"/>
+          </w:rPr>
+          <w:t xml:space="preserve"> </w:t>
+        </w:r>
+      </w:ins>
+      <w:ins w:id="44" w:author="xxx" w:date="2023-11-01T09:59:00Z">
+        <w:r>
+          <w:rPr>
+            <w:rFonts w:ascii="Calibri" w:hAnsi="Calibri" w:cs="Calibri"/>
+            <w:color w:val="222222"/>
+            <w:shd w:val="clear" w:color="auto" w:fill="FFFFFF"/>
+            <w:lang w:val="en-GB"/>
+          </w:rPr>
+          <w:t xml:space="preserve">the </w:t>
+        </w:r>
+      </w:ins>
+      <w:ins w:id="45" w:author="Ginot, Samuel" w:date="2023-11-02T11:10:00Z">
         <w:r>
           <w:rPr>
             <w:rFonts w:ascii="Calibri" w:hAnsi="Calibri" w:cs="Calibri"/>
@@ -803,18 +900,62 @@
           <w:t>k</w:t>
         </w:r>
       </w:ins>
-      <w:ins w:id="38" w:author="xxx" w:date="2023-11-01T09:59:00Z">
-        <w:r>
-          <w:rPr>
-            <w:rFonts w:ascii="Calibri" w:hAnsi="Calibri" w:cs="Calibri"/>
-            <w:color w:val="222222"/>
-            <w:shd w:val="clear" w:color="auto" w:fill="FFFFFF"/>
-            <w:lang w:val="en-GB"/>
-          </w:rPr>
-          <w:t xml:space="preserve">ey-lock principle </w:t>
-        </w:r>
-      </w:ins>
-      <w:ins w:id="39" w:author="Ginot, Samuel" w:date="2023-11-02T11:13:00Z">
+      <w:ins w:id="46" w:author="xxx" w:date="2023-11-01T09:59:00Z">
+        <w:r>
+          <w:rPr>
+            <w:rFonts w:ascii="Calibri" w:hAnsi="Calibri" w:cs="Calibri"/>
+            <w:color w:val="222222"/>
+            <w:shd w:val="clear" w:color="auto" w:fill="FFFFFF"/>
+            <w:lang w:val="en-GB"/>
+          </w:rPr>
+          <w:t>ey</w:t>
+        </w:r>
+      </w:ins>
+      <w:ins w:id="47" w:author="Ginot, Samuel" w:date="2023-11-03T10:53:00Z">
+        <w:r>
+          <w:rPr>
+            <w:rFonts w:ascii="Calibri" w:hAnsi="Calibri" w:cs="Calibri"/>
+            <w:color w:val="222222"/>
+            <w:shd w:val="clear" w:color="auto" w:fill="FFFFFF"/>
+            <w:lang w:val="en-GB"/>
+          </w:rPr>
+          <w:t>-and</w:t>
+        </w:r>
+      </w:ins>
+      <w:ins w:id="48" w:author="xxx" w:date="2023-11-01T09:59:00Z">
+        <w:r>
+          <w:rPr>
+            <w:rFonts w:ascii="Calibri" w:hAnsi="Calibri" w:cs="Calibri"/>
+            <w:color w:val="222222"/>
+            <w:shd w:val="clear" w:color="auto" w:fill="FFFFFF"/>
+            <w:lang w:val="en-GB"/>
+          </w:rPr>
+          <w:t xml:space="preserve">-lock </w:t>
+        </w:r>
+      </w:ins>
+      <w:ins w:id="49" w:author="Ginot, Samuel" w:date="2023-11-03T10:52:00Z">
+        <w:r>
+          <w:rPr>
+            <w:rFonts w:ascii="Calibri" w:hAnsi="Calibri" w:cs="Calibri"/>
+            <w:color w:val="222222"/>
+            <w:shd w:val="clear" w:color="auto" w:fill="FFFFFF"/>
+            <w:lang w:val="en-GB"/>
+          </w:rPr>
+          <w:t>morphology</w:t>
+        </w:r>
+      </w:ins>
+      <w:ins w:id="50" w:author="xxx" w:date="2023-11-01T09:59:00Z">
+        <w:r>
+          <w:rPr>
+            <w:rFonts w:ascii="Calibri" w:hAnsi="Calibri" w:cs="Calibri"/>
+            <w:color w:val="222222"/>
+            <w:shd w:val="clear" w:color="auto" w:fill="FFFFFF"/>
+            <w:lang w:val="en-GB"/>
+          </w:rPr>
+          <w:t xml:space="preserve"> </w:t>
+        </w:r>
+      </w:ins>
+      <w:ins w:id="51" w:author="Ginot, Samuel" w:date="2023-11-02T11:13:00Z">
         <w:r>
           <w:rPr>
             <w:rFonts w:ascii="Calibri" w:hAnsi="Calibri" w:cs="Calibri"/>
@@ -825,7 +966,7 @@
           <w:t>necessary to</w:t>
         </w:r>
       </w:ins>
-      <w:ins w:id="40" w:author="Ginot, Samuel" w:date="2023-11-02T11:14:00Z">
+      <w:ins w:id="52" w:author="Ginot, Samuel" w:date="2023-11-02T11:14:00Z">
         <w:r>
           <w:rPr>
             <w:rFonts w:ascii="Calibri" w:hAnsi="Calibri" w:cs="Calibri"/>
@@ -836,7 +977,7 @@
           <w:t xml:space="preserve"> achieve</w:t>
         </w:r>
       </w:ins>
-      <w:ins w:id="41" w:author="Ginot, Samuel" w:date="2023-11-02T15:09:00Z">
+      <w:ins w:id="53" w:author="Ginot, Samuel" w:date="2023-11-02T15:09:00Z">
         <w:r>
           <w:rPr>
             <w:rFonts w:ascii="Calibri" w:hAnsi="Calibri" w:cs="Calibri"/>
@@ -847,7 +988,7 @@
           <w:t xml:space="preserve"> their</w:t>
         </w:r>
       </w:ins>
-      <w:ins w:id="42" w:author="Ginot, Samuel" w:date="2023-11-02T11:14:00Z">
+      <w:ins w:id="54" w:author="Ginot, Samuel" w:date="2023-11-02T11:14:00Z">
         <w:r>
           <w:rPr>
             <w:rFonts w:ascii="Calibri" w:hAnsi="Calibri" w:cs="Calibri"/>
@@ -858,7 +999,7 @@
           <w:t xml:space="preserve"> feeding</w:t>
         </w:r>
       </w:ins>
-      <w:ins w:id="43" w:author="Ginot, Samuel" w:date="2023-11-02T15:09:00Z">
+      <w:ins w:id="55" w:author="Ginot, Samuel" w:date="2023-11-02T15:09:00Z">
         <w:r>
           <w:rPr>
             <w:rFonts w:ascii="Calibri" w:hAnsi="Calibri" w:cs="Calibri"/>
@@ -869,7 +1010,7 @@
           <w:t xml:space="preserve"> function</w:t>
         </w:r>
       </w:ins>
-      <w:ins w:id="44" w:author="Ginot, Samuel" w:date="2023-11-02T11:14:00Z">
+      <w:ins w:id="56" w:author="Ginot, Samuel" w:date="2023-11-02T11:14:00Z">
         <w:r>
           <w:rPr>
             <w:rFonts w:ascii="Calibri" w:hAnsi="Calibri" w:cs="Calibri"/>
@@ -880,7 +1021,7 @@
           <w:t>.</w:t>
         </w:r>
       </w:ins>
-      <w:ins w:id="45" w:author="xxx" w:date="2023-11-01T10:06:00Z">
+      <w:ins w:id="57" w:author="xxx" w:date="2023-11-01T10:06:00Z">
         <w:r>
           <w:rPr>
             <w:rFonts w:ascii="Calibri" w:hAnsi="Calibri" w:cs="Calibri"/>
@@ -904,7 +1045,7 @@
 
 <file path=word/comments.xml><?xml version="1.0" encoding="utf-8"?>
 <w:comments xmlns:wpc="http://schemas.microsoft.com/office/word/2010/wordprocessingCanvas" xmlns:cx="http://schemas.microsoft.com/office/drawing/2014/chartex" xmlns:cx1="http://schemas.microsoft.com/office/drawing/2015/9/8/chartex" xmlns:cx2="http://schemas.microsoft.com/office/drawing/2015/10/21/chartex" xmlns:cx3="http://schemas.microsoft.com/office/drawing/2016/5/9/chartex" xmlns:cx4="http://schemas.microsoft.com/office/drawing/2016/5/10/chartex" xmlns:cx5="http://schemas.microsoft.com/office/drawing/2016/5/11/chartex" xmlns:cx6="http://schemas.microsoft.com/office/drawing/2016/5/12/chartex" xmlns:cx7="http://schemas.microsoft.com/office/drawing/2016/5/13/chartex" xmlns:cx8="http://schemas.microsoft.com/office/drawing/2016/5/14/chartex" xmlns:mc="http://schemas.openxmlformats.org/markup-compatibility/2006" xmlns:aink="http://schemas.microsoft.com/office/drawing/2016/ink" xmlns:am3d="http://schemas.microsoft.com/office/drawing/2017/model3d" xmlns:o="urn:schemas-microsoft-com:office:office" xmlns:r="http://schemas.openxmlformats.org/officeDocument/2006/relationships" xmlns:m="http://schemas.openxmlformats.org/officeDocument/2006/math" xmlns:v="urn:schemas-microsoft-com:vml" xmlns:wp14="http://schemas.microsoft.com/office/word/2010/wordprocessingDrawing" xmlns:wp="http://schemas.openxmlformats.org/drawingml/2006/wordprocessingDrawing" xmlns:w10="urn:schemas-microsoft-com:office:word" xmlns:w="http://schemas.openxmlformats.org/wordprocessingml/2006/main" xmlns:w14="http://schemas.microsoft.com/office/word/2010/wordml" xmlns:w15="http://schemas.microsoft.com/office/word/2012/wordml" xmlns:w16cex="http://schemas.microsoft.com/office/word/2018/wordml/cex" xmlns:w16cid="http://schemas.microsoft.com/office/word/2016/wordml/cid" xmlns:w16="http://schemas.microsoft.com/office/word/2018/wordml" xmlns:w16sdtdh="http://schemas.microsoft.com/office/word/2020/wordml/sdtdatahash" xmlns:w16se="http://schemas.microsoft.com/office/word/2015/wordml/symex" xmlns:wpg="http://schemas.microsoft.com/office/word/2010/wordprocessingGroup" xmlns:wpi="http://schemas.microsoft.com/office/word/2010/wordprocessingInk" xmlns:wne="http://schemas.microsoft.com/office/word/2006/wordml" xmlns:wps="http://schemas.microsoft.com/office/word/2010/wordprocessingShape" mc:Ignorable="w14 w15 w16se w16cid w16 w16cex w16sdtdh wp14">
-  <w:comment w:id="19" w:author="xxx" w:date="2023-11-01T10:09:00Z" w:initials="x">
+  <w:comment w:id="20" w:author="xxx" w:date="2023-11-01T10:09:00Z" w:initials="x">
     <w:p>
       <w:pPr>
         <w:pStyle w:val="CommentText"/>
@@ -1121,7 +1262,7 @@
     <w:lsdException w:name="Table Web 2" w:semiHidden="1" w:unhideWhenUsed="1"/>
     <w:lsdException w:name="Table Web 3" w:semiHidden="1" w:unhideWhenUsed="1"/>
     <w:lsdException w:name="Balloon Text" w:semiHidden="1" w:unhideWhenUsed="1"/>
-    <w:lsdException w:name="Table Grid" w:semiHidden="1" w:uiPriority="59" w:unhideWhenUsed="1"/>
+    <w:lsdException w:name="Table Grid" w:uiPriority="59"/>
     <w:lsdException w:name="Table Theme" w:semiHidden="1" w:unhideWhenUsed="1"/>
     <w:lsdException w:name="Placeholder Text" w:semiHidden="1"/>
     <w:lsdException w:name="No Spacing" w:uiPriority="1" w:qFormat="1"/>

</xml_diff>